<commit_message>
correcion manual de usuario
</commit_message>
<xml_diff>
--- a/manual_de_usuario.docx
+++ b/manual_de_usuario.docx
@@ -293,8 +293,6 @@
         </w:rPr>
         <w:t xml:space="preserve">YEISON AGUIRRE OSORIO </w:t>
       </w:r>
-      <w:bookmarkStart w:id="3" w:name="_GoBack"/>
-      <w:bookmarkEnd w:id="3"/>
     </w:p>
     <w:p>
       <w:pPr>
@@ -332,7 +330,11 @@
     <w:sdt>
       <w:sdtPr>
         <w:rPr>
-          <w:lang w:val="es-ES"/>
+          <w:rFonts w:asciiTheme="minorHAnsi" w:eastAsiaTheme="minorHAnsi" w:hAnsiTheme="minorHAnsi" w:cstheme="minorBidi"/>
+          <w:color w:val="auto"/>
+          <w:sz w:val="22"/>
+          <w:szCs w:val="22"/>
+          <w:lang w:val="es-ES" w:eastAsia="en-US"/>
         </w:rPr>
         <w:id w:val="1765038956"/>
         <w:docPartObj>
@@ -342,13 +344,8 @@
       </w:sdtPr>
       <w:sdtEndPr>
         <w:rPr>
-          <w:rFonts w:asciiTheme="minorHAnsi" w:eastAsiaTheme="minorHAnsi" w:hAnsiTheme="minorHAnsi" w:cstheme="minorBidi"/>
           <w:b/>
           <w:bCs/>
-          <w:color w:val="auto"/>
-          <w:sz w:val="22"/>
-          <w:szCs w:val="22"/>
-          <w:lang w:eastAsia="en-US"/>
         </w:rPr>
       </w:sdtEndPr>
       <w:sdtContent>
@@ -1531,7 +1528,7 @@
           <w:lang w:val="es-CO"/>
         </w:rPr>
       </w:pPr>
-      <w:bookmarkStart w:id="4" w:name="_Toc446878218"/>
+      <w:bookmarkStart w:id="3" w:name="_Toc446878218"/>
       <w:r>
         <w:rPr>
           <w:lang w:val="es-CO"/>
@@ -1551,7 +1548,7 @@
         </w:rPr>
         <w:t xml:space="preserve"> PREVIOS</w:t>
       </w:r>
-      <w:bookmarkEnd w:id="4"/>
+      <w:bookmarkEnd w:id="3"/>
     </w:p>
     <w:p>
       <w:pPr>
@@ -1859,7 +1856,7 @@
           <w:lang w:val="es-CO"/>
         </w:rPr>
       </w:pPr>
-      <w:bookmarkStart w:id="5" w:name="_Toc446878219"/>
+      <w:bookmarkStart w:id="4" w:name="_Toc446878219"/>
       <w:r>
         <w:rPr>
           <w:lang w:val="es-CO"/>
@@ -1878,7 +1875,7 @@
         </w:rPr>
         <w:t xml:space="preserve"> EL PROGRAMA</w:t>
       </w:r>
-      <w:bookmarkEnd w:id="5"/>
+      <w:bookmarkEnd w:id="4"/>
     </w:p>
     <w:p>
       <w:pPr>
@@ -2235,7 +2232,7 @@
           <w:lang w:val="es-CO"/>
         </w:rPr>
       </w:pPr>
-      <w:bookmarkStart w:id="6" w:name="_Toc446878220"/>
+      <w:bookmarkStart w:id="5" w:name="_Toc446878220"/>
       <w:r>
         <w:rPr>
           <w:lang w:val="es-CO"/>
@@ -2248,29 +2245,29 @@
         </w:rPr>
         <w:t>GENERAR UN MODELO</w:t>
       </w:r>
+      <w:bookmarkEnd w:id="5"/>
+    </w:p>
+    <w:p>
+      <w:pPr>
+        <w:pStyle w:val="Ttulo2"/>
+        <w:rPr>
+          <w:lang w:val="es-CO"/>
+        </w:rPr>
+      </w:pPr>
+      <w:bookmarkStart w:id="6" w:name="_Toc446878221"/>
+      <w:r>
+        <w:rPr>
+          <w:lang w:val="es-CO"/>
+        </w:rPr>
+        <w:t xml:space="preserve">3.1. </w:t>
+      </w:r>
+      <w:r>
+        <w:rPr>
+          <w:lang w:val="es-CO"/>
+        </w:rPr>
+        <w:t>Paso 1:</w:t>
+      </w:r>
       <w:bookmarkEnd w:id="6"/>
-    </w:p>
-    <w:p>
-      <w:pPr>
-        <w:pStyle w:val="Ttulo2"/>
-        <w:rPr>
-          <w:lang w:val="es-CO"/>
-        </w:rPr>
-      </w:pPr>
-      <w:bookmarkStart w:id="7" w:name="_Toc446878221"/>
-      <w:r>
-        <w:rPr>
-          <w:lang w:val="es-CO"/>
-        </w:rPr>
-        <w:t xml:space="preserve">3.1. </w:t>
-      </w:r>
-      <w:r>
-        <w:rPr>
-          <w:lang w:val="es-CO"/>
-        </w:rPr>
-        <w:t>Paso 1:</w:t>
-      </w:r>
-      <w:bookmarkEnd w:id="7"/>
     </w:p>
     <w:p>
       <w:pPr>
@@ -2393,7 +2390,7 @@
           <w:lang w:val="es-CO"/>
         </w:rPr>
       </w:pPr>
-      <w:bookmarkStart w:id="8" w:name="_Toc446878222"/>
+      <w:bookmarkStart w:id="7" w:name="_Toc446878222"/>
       <w:r>
         <w:rPr>
           <w:lang w:val="es-CO"/>
@@ -2418,7 +2415,7 @@
         </w:rPr>
         <w:t>:</w:t>
       </w:r>
-      <w:bookmarkEnd w:id="8"/>
+      <w:bookmarkEnd w:id="7"/>
     </w:p>
     <w:p>
       <w:pPr>
@@ -2564,7 +2561,7 @@
           <w:lang w:val="es-CO"/>
         </w:rPr>
       </w:pPr>
-      <w:bookmarkStart w:id="9" w:name="_Toc446878223"/>
+      <w:bookmarkStart w:id="8" w:name="_Toc446878223"/>
       <w:r>
         <w:rPr>
           <w:lang w:val="es-CO"/>
@@ -2577,7 +2574,7 @@
         </w:rPr>
         <w:t>Paso 3:</w:t>
       </w:r>
-      <w:bookmarkEnd w:id="9"/>
+      <w:bookmarkEnd w:id="8"/>
     </w:p>
     <w:p>
       <w:pPr>
@@ -2703,7 +2700,7 @@
           <w:lang w:val="es-CO"/>
         </w:rPr>
       </w:pPr>
-      <w:bookmarkStart w:id="10" w:name="_Toc446878224"/>
+      <w:bookmarkStart w:id="9" w:name="_Toc446878224"/>
       <w:r>
         <w:rPr>
           <w:lang w:val="es-CO"/>
@@ -2717,7 +2714,7 @@
         </w:rPr>
         <w:t>Paso 4:</w:t>
       </w:r>
-      <w:bookmarkEnd w:id="10"/>
+      <w:bookmarkEnd w:id="9"/>
     </w:p>
     <w:p>
       <w:pPr>
@@ -2823,7 +2820,7 @@
           <w:lang w:val="es-CO"/>
         </w:rPr>
       </w:pPr>
-      <w:bookmarkStart w:id="11" w:name="_Toc446878225"/>
+      <w:bookmarkStart w:id="10" w:name="_Toc446878225"/>
       <w:r>
         <w:rPr>
           <w:lang w:val="es-CO"/>
@@ -2836,7 +2833,7 @@
         </w:rPr>
         <w:t>Paso 5:</w:t>
       </w:r>
-      <w:bookmarkEnd w:id="11"/>
+      <w:bookmarkEnd w:id="10"/>
     </w:p>
     <w:p>
       <w:pPr>
@@ -2942,7 +2939,7 @@
           <w:lang w:val="es-CO"/>
         </w:rPr>
       </w:pPr>
-      <w:bookmarkStart w:id="12" w:name="_Toc446878226"/>
+      <w:bookmarkStart w:id="11" w:name="_Toc446878226"/>
       <w:r>
         <w:rPr>
           <w:lang w:val="es-CO"/>
@@ -2955,7 +2952,7 @@
         </w:rPr>
         <w:t>Paso 6:</w:t>
       </w:r>
-      <w:bookmarkEnd w:id="12"/>
+      <w:bookmarkEnd w:id="11"/>
     </w:p>
     <w:p>
       <w:pPr>
@@ -3097,7 +3094,7 @@
           <w:lang w:val="es-CO"/>
         </w:rPr>
       </w:pPr>
-      <w:bookmarkStart w:id="13" w:name="_Toc446878227"/>
+      <w:bookmarkStart w:id="12" w:name="_Toc446878227"/>
       <w:r>
         <w:rPr>
           <w:lang w:val="es-CO"/>
@@ -3110,44 +3107,73 @@
         </w:rPr>
         <w:t>Paso 7:</w:t>
       </w:r>
+      <w:bookmarkEnd w:id="12"/>
+    </w:p>
+    <w:p>
+      <w:pPr>
+        <w:rPr>
+          <w:rFonts w:ascii="Arial" w:hAnsi="Arial" w:cs="Arial"/>
+          <w:sz w:val="24"/>
+          <w:szCs w:val="24"/>
+          <w:lang w:val="es-CO"/>
+        </w:rPr>
+      </w:pPr>
+      <w:r>
+        <w:rPr>
+          <w:rFonts w:ascii="Arial" w:hAnsi="Arial" w:cs="Arial"/>
+          <w:sz w:val="24"/>
+          <w:szCs w:val="24"/>
+          <w:lang w:val="es-CO"/>
+        </w:rPr>
+        <w:t xml:space="preserve">Ingrese el número de </w:t>
+      </w:r>
+      <w:r>
+        <w:rPr>
+          <w:rFonts w:ascii="Arial" w:hAnsi="Arial" w:cs="Arial"/>
+          <w:sz w:val="24"/>
+          <w:szCs w:val="24"/>
+          <w:lang w:val="es-CO"/>
+        </w:rPr>
+        <w:t>iteraciones (</w:t>
+      </w:r>
+      <w:r>
+        <w:rPr>
+          <w:rFonts w:ascii="Arial" w:hAnsi="Arial" w:cs="Arial"/>
+          <w:sz w:val="24"/>
+          <w:szCs w:val="24"/>
+          <w:lang w:val="es-CO"/>
+        </w:rPr>
+        <w:t xml:space="preserve">entre 1 y </w:t>
+      </w:r>
+      <w:r>
+        <w:rPr>
+          <w:rFonts w:ascii="Arial" w:hAnsi="Arial" w:cs="Arial"/>
+          <w:sz w:val="24"/>
+          <w:szCs w:val="24"/>
+          <w:lang w:val="es-CO"/>
+        </w:rPr>
+        <w:t>20</w:t>
+      </w:r>
+      <w:r>
+        <w:rPr>
+          <w:rFonts w:ascii="Arial" w:hAnsi="Arial" w:cs="Arial"/>
+          <w:sz w:val="24"/>
+          <w:szCs w:val="24"/>
+          <w:lang w:val="es-CO"/>
+        </w:rPr>
+        <w:t>000) que</w:t>
+      </w:r>
+      <w:r>
+        <w:rPr>
+          <w:rFonts w:ascii="Arial" w:hAnsi="Arial" w:cs="Arial"/>
+          <w:sz w:val="24"/>
+          <w:szCs w:val="24"/>
+          <w:lang w:val="es-CO"/>
+        </w:rPr>
+        <w:t xml:space="preserve"> desea que realice el algoritmo, si deja las iteraciones en 0 se realizaran 10000 iteraciones.</w:t>
+      </w:r>
+      <w:bookmarkStart w:id="13" w:name="_GoBack"/>
       <w:bookmarkEnd w:id="13"/>
-    </w:p>
-    <w:p>
-      <w:pPr>
-        <w:rPr>
-          <w:rFonts w:ascii="Arial" w:hAnsi="Arial" w:cs="Arial"/>
-          <w:sz w:val="24"/>
-          <w:szCs w:val="24"/>
-          <w:lang w:val="es-CO"/>
-        </w:rPr>
-      </w:pPr>
-      <w:r>
-        <w:rPr>
-          <w:rFonts w:ascii="Arial" w:hAnsi="Arial" w:cs="Arial"/>
-          <w:sz w:val="24"/>
-          <w:szCs w:val="24"/>
-          <w:lang w:val="es-CO"/>
-        </w:rPr>
-        <w:t xml:space="preserve">Ingrese el número de </w:t>
-      </w:r>
-      <w:r>
-        <w:rPr>
-          <w:rFonts w:ascii="Arial" w:hAnsi="Arial" w:cs="Arial"/>
-          <w:sz w:val="24"/>
-          <w:szCs w:val="24"/>
-          <w:lang w:val="es-CO"/>
-        </w:rPr>
-        <w:t>iteraciones (</w:t>
-      </w:r>
-      <w:r>
-        <w:rPr>
-          <w:rFonts w:ascii="Arial" w:hAnsi="Arial" w:cs="Arial"/>
-          <w:sz w:val="24"/>
-          <w:szCs w:val="24"/>
-          <w:lang w:val="es-CO"/>
-        </w:rPr>
-        <w:t>entre 1 y 1000) que desea que realice el algoritmo.</w:t>
-      </w:r>
     </w:p>
     <w:p>
       <w:pPr>
@@ -5313,7 +5339,7 @@
 </file>
 
 <file path=customXml/itemProps1.xml><?xml version="1.0" encoding="utf-8"?>
-<ds:datastoreItem xmlns:ds="http://schemas.openxmlformats.org/officeDocument/2006/customXml" ds:itemID="{2B31A313-62EE-4E66-B318-909A323182E0}">
+<ds:datastoreItem xmlns:ds="http://schemas.openxmlformats.org/officeDocument/2006/customXml" ds:itemID="{129637F0-9912-4A8C-8133-35957CF22E4F}">
   <ds:schemaRefs>
     <ds:schemaRef ds:uri="http://schemas.openxmlformats.org/officeDocument/2006/bibliography"/>
   </ds:schemaRefs>

</xml_diff>

<commit_message>
modificacion manual con grafica
</commit_message>
<xml_diff>
--- a/manual_de_usuario.docx
+++ b/manual_de_usuario.docx
@@ -1577,6 +1577,7 @@
         </w:rPr>
         <w:t xml:space="preserve">uenta que debe tener instalado </w:t>
       </w:r>
+      <w:proofErr w:type="spellStart"/>
       <w:r>
         <w:rPr>
           <w:rFonts w:ascii="Arial" w:hAnsi="Arial" w:cs="Arial"/>
@@ -1585,7 +1586,40 @@
           <w:szCs w:val="24"/>
           <w:lang w:val="es-CO"/>
         </w:rPr>
-        <w:t>Qt Designer</w:t>
+        <w:t>Qt</w:t>
+      </w:r>
+      <w:proofErr w:type="spellEnd"/>
+      <w:r>
+        <w:rPr>
+          <w:rFonts w:ascii="Arial" w:hAnsi="Arial" w:cs="Arial"/>
+          <w:b/>
+          <w:sz w:val="24"/>
+          <w:szCs w:val="24"/>
+          <w:lang w:val="es-CO"/>
+        </w:rPr>
+        <w:t xml:space="preserve"> </w:t>
+      </w:r>
+      <w:proofErr w:type="spellStart"/>
+      <w:r>
+        <w:rPr>
+          <w:rFonts w:ascii="Arial" w:hAnsi="Arial" w:cs="Arial"/>
+          <w:b/>
+          <w:sz w:val="24"/>
+          <w:szCs w:val="24"/>
+          <w:lang w:val="es-CO"/>
+        </w:rPr>
+        <w:t>Designer</w:t>
+      </w:r>
+      <w:proofErr w:type="spellEnd"/>
+      <w:r>
+        <w:rPr>
+          <w:rFonts w:ascii="Arial" w:hAnsi="Arial" w:cs="Arial"/>
+          <w:b/>
+          <w:sz w:val="24"/>
+          <w:szCs w:val="24"/>
+          <w:lang w:val="es-CO"/>
+        </w:rPr>
+        <w:t xml:space="preserve"> 5</w:t>
       </w:r>
       <w:r>
         <w:rPr>
@@ -1631,7 +1665,28 @@
           <w:szCs w:val="24"/>
           <w:lang w:val="es-CO"/>
         </w:rPr>
-        <w:t>Python 3</w:t>
+        <w:t xml:space="preserve">Python </w:t>
+      </w:r>
+      <w:proofErr w:type="gramStart"/>
+      <w:r>
+        <w:rPr>
+          <w:rFonts w:ascii="Arial" w:hAnsi="Arial" w:cs="Arial"/>
+          <w:b/>
+          <w:sz w:val="24"/>
+          <w:szCs w:val="24"/>
+          <w:lang w:val="es-CO"/>
+        </w:rPr>
+        <w:t>3</w:t>
+      </w:r>
+      <w:r>
+        <w:rPr>
+          <w:rFonts w:ascii="Arial" w:hAnsi="Arial" w:cs="Arial"/>
+          <w:b/>
+          <w:sz w:val="24"/>
+          <w:szCs w:val="24"/>
+          <w:lang w:val="es-CO"/>
+        </w:rPr>
+        <w:t>.4</w:t>
       </w:r>
       <w:r>
         <w:rPr>
@@ -1642,6 +1697,7 @@
         </w:rPr>
         <w:t>(</w:t>
       </w:r>
+      <w:proofErr w:type="gramEnd"/>
       <w:r>
         <w:rPr>
           <w:rFonts w:ascii="Arial" w:hAnsi="Arial" w:cs="Arial"/>
@@ -1680,6 +1736,46 @@
         </w:rPr>
         <w:t>)</w:t>
       </w:r>
+      <w:r>
+        <w:rPr>
+          <w:rFonts w:ascii="Arial" w:hAnsi="Arial" w:cs="Arial"/>
+          <w:sz w:val="24"/>
+          <w:szCs w:val="24"/>
+          <w:lang w:val="es-CO"/>
+        </w:rPr>
+        <w:t xml:space="preserve"> y las librerías  </w:t>
+      </w:r>
+      <w:proofErr w:type="spellStart"/>
+      <w:r>
+        <w:rPr>
+          <w:rFonts w:ascii="Arial" w:hAnsi="Arial" w:cs="Arial"/>
+          <w:sz w:val="24"/>
+          <w:szCs w:val="24"/>
+          <w:lang w:val="es-CO"/>
+        </w:rPr>
+        <w:t>matplotlib</w:t>
+      </w:r>
+      <w:proofErr w:type="spellEnd"/>
+      <w:r>
+        <w:rPr>
+          <w:rFonts w:ascii="Arial" w:hAnsi="Arial" w:cs="Arial"/>
+          <w:sz w:val="24"/>
+          <w:szCs w:val="24"/>
+          <w:lang w:val="es-CO"/>
+        </w:rPr>
+        <w:t xml:space="preserve"> y </w:t>
+      </w:r>
+      <w:proofErr w:type="spellStart"/>
+      <w:r>
+        <w:rPr>
+          <w:rFonts w:ascii="Arial" w:hAnsi="Arial" w:cs="Arial"/>
+          <w:sz w:val="24"/>
+          <w:szCs w:val="24"/>
+          <w:lang w:val="es-CO"/>
+        </w:rPr>
+        <w:t>numpy</w:t>
+      </w:r>
+      <w:proofErr w:type="spellEnd"/>
     </w:p>
     <w:p>
       <w:pPr>
@@ -1699,13 +1795,13 @@
           <w:lang w:val="es-CO" w:eastAsia="es-CO"/>
         </w:rPr>
         <w:drawing>
-          <wp:anchor distT="0" distB="0" distL="114300" distR="114300" simplePos="0" relativeHeight="251658240" behindDoc="0" locked="0" layoutInCell="1" allowOverlap="1">
+          <wp:anchor distT="0" distB="0" distL="114300" distR="114300" simplePos="0" relativeHeight="251658240" behindDoc="0" locked="0" layoutInCell="1" allowOverlap="1" wp14:anchorId="5BA6E92F" wp14:editId="2D4C9F0B">
             <wp:simplePos x="0" y="0"/>
             <wp:positionH relativeFrom="column">
-              <wp:posOffset>-3810</wp:posOffset>
+              <wp:posOffset>1482090</wp:posOffset>
             </wp:positionH>
             <wp:positionV relativeFrom="paragraph">
-              <wp:posOffset>635</wp:posOffset>
+              <wp:posOffset>10160</wp:posOffset>
             </wp:positionV>
             <wp:extent cx="1638300" cy="1638300"/>
             <wp:effectExtent l="0" t="0" r="0" b="0"/>
@@ -1754,9 +1850,71 @@
           </wp:anchor>
         </w:drawing>
       </w:r>
-      <w:r>
-        <w:rPr>
-          <w:rFonts w:ascii="Arial" w:hAnsi="Arial" w:cs="Arial"/>
+    </w:p>
+    <w:p>
+      <w:pPr>
+        <w:rPr>
+          <w:rFonts w:ascii="Arial" w:hAnsi="Arial" w:cs="Arial"/>
+          <w:sz w:val="24"/>
+          <w:szCs w:val="24"/>
+          <w:lang w:val="es-CO"/>
+        </w:rPr>
+      </w:pPr>
+    </w:p>
+    <w:p>
+      <w:pPr>
+        <w:rPr>
+          <w:rFonts w:ascii="Arial" w:hAnsi="Arial" w:cs="Arial"/>
+          <w:sz w:val="24"/>
+          <w:szCs w:val="24"/>
+          <w:lang w:val="es-CO"/>
+        </w:rPr>
+      </w:pPr>
+    </w:p>
+    <w:p>
+      <w:pPr>
+        <w:rPr>
+          <w:rFonts w:ascii="Arial" w:hAnsi="Arial" w:cs="Arial"/>
+          <w:sz w:val="24"/>
+          <w:szCs w:val="24"/>
+          <w:lang w:val="es-CO"/>
+        </w:rPr>
+      </w:pPr>
+    </w:p>
+    <w:p>
+      <w:pPr>
+        <w:rPr>
+          <w:rFonts w:ascii="Arial" w:hAnsi="Arial" w:cs="Arial"/>
+          <w:sz w:val="24"/>
+          <w:szCs w:val="24"/>
+          <w:lang w:val="es-CO"/>
+        </w:rPr>
+      </w:pPr>
+    </w:p>
+    <w:p>
+      <w:pPr>
+        <w:rPr>
+          <w:rFonts w:ascii="Arial" w:hAnsi="Arial" w:cs="Arial"/>
+          <w:sz w:val="24"/>
+          <w:szCs w:val="24"/>
+          <w:lang w:val="es-CO"/>
+        </w:rPr>
+      </w:pPr>
+    </w:p>
+    <w:p>
+      <w:pPr>
+        <w:rPr>
+          <w:rFonts w:ascii="Arial" w:hAnsi="Arial" w:cs="Arial"/>
+          <w:b/>
+          <w:sz w:val="24"/>
+          <w:szCs w:val="24"/>
+          <w:lang w:val="es-CO"/>
+        </w:rPr>
+      </w:pPr>
+      <w:r>
+        <w:rPr>
+          <w:rFonts w:ascii="Arial" w:hAnsi="Arial" w:cs="Arial"/>
+          <w:b/>
           <w:sz w:val="24"/>
           <w:szCs w:val="24"/>
           <w:lang w:val="es-CO"/>
@@ -1766,89 +1924,86 @@
     </w:p>
     <w:p>
       <w:pPr>
-        <w:rPr>
-          <w:rFonts w:ascii="Arial" w:hAnsi="Arial" w:cs="Arial"/>
-          <w:sz w:val="24"/>
-          <w:szCs w:val="24"/>
-          <w:lang w:val="es-CO"/>
-        </w:rPr>
+        <w:pStyle w:val="Prrafodelista"/>
+      </w:pPr>
+    </w:p>
+    <w:p>
+      <w:pPr>
+        <w:pStyle w:val="Prrafodelista"/>
+        <w:ind w:left="0"/>
       </w:pPr>
       <w:hyperlink r:id="rId8" w:history="1">
         <w:r>
           <w:rPr>
             <w:rStyle w:val="Hipervnculo"/>
-            <w:rFonts w:ascii="Arial" w:hAnsi="Arial" w:cs="Arial"/>
-            <w:sz w:val="24"/>
-            <w:szCs w:val="24"/>
-            <w:lang w:val="es-CO"/>
           </w:rPr>
-          <w:t>http://www.qt.io/download/</w:t>
+          <w:t>https://www.riverbankcomputing.com/software/pyqt/download5</w:t>
         </w:r>
       </w:hyperlink>
     </w:p>
     <w:p>
-      <w:pPr>
-        <w:pStyle w:val="Prrafodelista"/>
-        <w:rPr>
-          <w:rFonts w:ascii="Arial" w:hAnsi="Arial" w:cs="Arial"/>
-          <w:sz w:val="24"/>
-          <w:szCs w:val="24"/>
-          <w:lang w:val="es-CO"/>
-        </w:rPr>
-      </w:pPr>
       <w:hyperlink r:id="rId9" w:history="1">
         <w:r>
           <w:rPr>
             <w:rStyle w:val="Hipervnculo"/>
-            <w:rFonts w:ascii="Arial" w:hAnsi="Arial" w:cs="Arial"/>
-            <w:sz w:val="24"/>
-            <w:szCs w:val="24"/>
-            <w:lang w:val="es-CO"/>
           </w:rPr>
-          <w:t>https://www.python.org/downloads/</w:t>
+          <w:t>https://www.python.org/download/releases/3.4.0/</w:t>
         </w:r>
       </w:hyperlink>
     </w:p>
-    <w:p>
-      <w:pPr>
-        <w:rPr>
-          <w:rFonts w:ascii="Arial" w:hAnsi="Arial" w:cs="Arial"/>
-          <w:sz w:val="24"/>
-          <w:szCs w:val="24"/>
-          <w:lang w:val="es-CO"/>
-        </w:rPr>
-      </w:pPr>
-    </w:p>
-    <w:p>
-      <w:pPr>
-        <w:rPr>
-          <w:rFonts w:ascii="Arial" w:hAnsi="Arial" w:cs="Arial"/>
-          <w:sz w:val="24"/>
-          <w:szCs w:val="24"/>
-          <w:lang w:val="es-CO"/>
-        </w:rPr>
-      </w:pPr>
-    </w:p>
-    <w:p>
-      <w:pPr>
-        <w:rPr>
-          <w:rFonts w:ascii="Arial" w:hAnsi="Arial" w:cs="Arial"/>
-          <w:sz w:val="24"/>
-          <w:szCs w:val="24"/>
-          <w:lang w:val="es-CO"/>
-        </w:rPr>
-      </w:pPr>
-    </w:p>
-    <w:p>
-      <w:pPr>
-        <w:rPr>
-          <w:rFonts w:ascii="Arial" w:hAnsi="Arial" w:cs="Arial"/>
-          <w:sz w:val="24"/>
-          <w:szCs w:val="24"/>
-          <w:lang w:val="es-CO"/>
-        </w:rPr>
-      </w:pPr>
-    </w:p>
+    <w:p/>
+    <w:p>
+      <w:pPr>
+        <w:rPr>
+          <w:b/>
+        </w:rPr>
+      </w:pPr>
+      <w:r>
+        <w:rPr>
+          <w:b/>
+        </w:rPr>
+        <w:t xml:space="preserve">Librerías  para instalar con </w:t>
+      </w:r>
+      <w:proofErr w:type="spellStart"/>
+      <w:r>
+        <w:rPr>
+          <w:b/>
+        </w:rPr>
+        <w:t>pip</w:t>
+      </w:r>
+      <w:proofErr w:type="spellEnd"/>
+    </w:p>
+    <w:p>
+      <w:hyperlink r:id="rId10" w:history="1">
+        <w:r>
+          <w:rPr>
+            <w:rStyle w:val="Hipervnculo"/>
+          </w:rPr>
+          <w:t>https://pypi.python.org/pypi/matplotlib</w:t>
+        </w:r>
+      </w:hyperlink>
+    </w:p>
+    <w:p>
+      <w:hyperlink r:id="rId11" w:history="1">
+        <w:r>
+          <w:rPr>
+            <w:rStyle w:val="Hipervnculo"/>
+          </w:rPr>
+          <w:t>https://pypi.python.org/pypi/numpy</w:t>
+        </w:r>
+      </w:hyperlink>
+    </w:p>
+    <w:p/>
+    <w:p/>
+    <w:p/>
+    <w:p/>
+    <w:p/>
+    <w:p/>
+    <w:p/>
+    <w:p/>
+    <w:p/>
+    <w:p/>
+    <w:p/>
     <w:p>
       <w:pPr>
         <w:pStyle w:val="Ttulo1"/>
@@ -1861,6 +2016,7 @@
         <w:rPr>
           <w:lang w:val="es-CO"/>
         </w:rPr>
+        <w:lastRenderedPageBreak/>
         <w:t>2.</w:t>
       </w:r>
       <w:r>
@@ -1970,34 +2126,25 @@
     </w:p>
     <w:p>
       <w:pPr>
-        <w:rPr>
-          <w:rFonts w:ascii="Arial" w:hAnsi="Arial" w:cs="Arial"/>
-          <w:sz w:val="24"/>
-          <w:szCs w:val="24"/>
-          <w:lang w:val="es-CO"/>
-        </w:rPr>
-      </w:pPr>
-      <w:r>
-        <w:rPr>
-          <w:rFonts w:ascii="Arial" w:hAnsi="Arial" w:cs="Arial"/>
+        <w:jc w:val="center"/>
+        <w:rPr>
+          <w:rFonts w:ascii="Arial" w:hAnsi="Arial" w:cs="Arial"/>
+          <w:b/>
+          <w:sz w:val="24"/>
+          <w:szCs w:val="24"/>
+          <w:lang w:val="es-CO"/>
+        </w:rPr>
+      </w:pPr>
+      <w:r>
+        <w:rPr>
           <w:noProof/>
-          <w:sz w:val="24"/>
-          <w:szCs w:val="24"/>
           <w:lang w:val="es-CO" w:eastAsia="es-CO"/>
         </w:rPr>
         <w:drawing>
-          <wp:anchor distT="0" distB="0" distL="114300" distR="114300" simplePos="0" relativeHeight="251659264" behindDoc="0" locked="0" layoutInCell="1" allowOverlap="1" wp14:anchorId="4E02AD4B" wp14:editId="57BEEDC3">
-            <wp:simplePos x="0" y="0"/>
-            <wp:positionH relativeFrom="column">
-              <wp:posOffset>1167765</wp:posOffset>
-            </wp:positionH>
-            <wp:positionV relativeFrom="paragraph">
-              <wp:posOffset>7620</wp:posOffset>
-            </wp:positionV>
-            <wp:extent cx="2640864" cy="4019550"/>
-            <wp:effectExtent l="0" t="0" r="7620" b="0"/>
-            <wp:wrapNone/>
-            <wp:docPr id="2" name="Imagen 2"/>
+          <wp:inline distT="0" distB="0" distL="0" distR="0" wp14:anchorId="1A63E56A" wp14:editId="061B8442">
+            <wp:extent cx="2654978" cy="4143375"/>
+            <wp:effectExtent l="0" t="0" r="0" b="0"/>
+            <wp:docPr id="4" name="Imagen 4"/>
             <wp:cNvGraphicFramePr>
               <a:graphicFrameLocks xmlns:a="http://schemas.openxmlformats.org/drawingml/2006/main" noChangeAspect="1"/>
             </wp:cNvGraphicFramePr>
@@ -2005,225 +2152,30 @@
               <a:graphicData uri="http://schemas.openxmlformats.org/drawingml/2006/picture">
                 <pic:pic xmlns:pic="http://schemas.openxmlformats.org/drawingml/2006/picture">
                   <pic:nvPicPr>
-                    <pic:cNvPr id="2" name="portada.jpg"/>
+                    <pic:cNvPr id="1" name=""/>
                     <pic:cNvPicPr/>
                   </pic:nvPicPr>
-                  <pic:blipFill rotWithShape="1">
-                    <a:blip r:embed="rId10">
-                      <a:extLst>
-                        <a:ext uri="{28A0092B-C50C-407E-A947-70E740481C1C}">
-                          <a14:useLocalDpi xmlns:a14="http://schemas.microsoft.com/office/drawing/2010/main" val="0"/>
-                        </a:ext>
-                      </a:extLst>
-                    </a:blip>
-                    <a:srcRect l="970" t="957"/>
-                    <a:stretch/>
+                  <pic:blipFill>
+                    <a:blip r:embed="rId12"/>
+                    <a:stretch>
+                      <a:fillRect/>
+                    </a:stretch>
                   </pic:blipFill>
-                  <pic:spPr bwMode="auto">
+                  <pic:spPr>
                     <a:xfrm>
                       <a:off x="0" y="0"/>
-                      <a:ext cx="2640864" cy="4019550"/>
+                      <a:ext cx="2656711" cy="4146080"/>
                     </a:xfrm>
                     <a:prstGeom prst="rect">
                       <a:avLst/>
                     </a:prstGeom>
-                    <a:ln>
-                      <a:noFill/>
-                    </a:ln>
-                    <a:extLst>
-                      <a:ext uri="{53640926-AAD7-44D8-BBD7-CCE9431645EC}">
-                        <a14:shadowObscured xmlns:a14="http://schemas.microsoft.com/office/drawing/2010/main"/>
-                      </a:ext>
-                    </a:extLst>
                   </pic:spPr>
                 </pic:pic>
               </a:graphicData>
             </a:graphic>
-            <wp14:sizeRelH relativeFrom="page">
-              <wp14:pctWidth>0</wp14:pctWidth>
-            </wp14:sizeRelH>
-            <wp14:sizeRelV relativeFrom="page">
-              <wp14:pctHeight>0</wp14:pctHeight>
-            </wp14:sizeRelV>
-          </wp:anchor>
+          </wp:inline>
         </w:drawing>
       </w:r>
-    </w:p>
-    <w:p>
-      <w:pPr>
-        <w:rPr>
-          <w:rFonts w:ascii="Arial" w:hAnsi="Arial" w:cs="Arial"/>
-          <w:b/>
-          <w:sz w:val="24"/>
-          <w:szCs w:val="24"/>
-          <w:lang w:val="es-CO"/>
-        </w:rPr>
-      </w:pPr>
-    </w:p>
-    <w:p>
-      <w:pPr>
-        <w:rPr>
-          <w:rFonts w:ascii="Arial" w:hAnsi="Arial" w:cs="Arial"/>
-          <w:b/>
-          <w:sz w:val="24"/>
-          <w:szCs w:val="24"/>
-          <w:lang w:val="es-CO"/>
-        </w:rPr>
-      </w:pPr>
-    </w:p>
-    <w:p>
-      <w:pPr>
-        <w:rPr>
-          <w:rFonts w:ascii="Arial" w:hAnsi="Arial" w:cs="Arial"/>
-          <w:b/>
-          <w:sz w:val="24"/>
-          <w:szCs w:val="24"/>
-          <w:lang w:val="es-CO"/>
-        </w:rPr>
-      </w:pPr>
-    </w:p>
-    <w:p>
-      <w:pPr>
-        <w:rPr>
-          <w:rFonts w:ascii="Arial" w:hAnsi="Arial" w:cs="Arial"/>
-          <w:b/>
-          <w:sz w:val="24"/>
-          <w:szCs w:val="24"/>
-          <w:lang w:val="es-CO"/>
-        </w:rPr>
-      </w:pPr>
-    </w:p>
-    <w:p>
-      <w:pPr>
-        <w:rPr>
-          <w:rFonts w:ascii="Arial" w:hAnsi="Arial" w:cs="Arial"/>
-          <w:b/>
-          <w:sz w:val="24"/>
-          <w:szCs w:val="24"/>
-          <w:lang w:val="es-CO"/>
-        </w:rPr>
-      </w:pPr>
-    </w:p>
-    <w:p>
-      <w:pPr>
-        <w:rPr>
-          <w:rFonts w:ascii="Arial" w:hAnsi="Arial" w:cs="Arial"/>
-          <w:b/>
-          <w:sz w:val="24"/>
-          <w:szCs w:val="24"/>
-          <w:lang w:val="es-CO"/>
-        </w:rPr>
-      </w:pPr>
-    </w:p>
-    <w:p>
-      <w:pPr>
-        <w:rPr>
-          <w:rFonts w:ascii="Arial" w:hAnsi="Arial" w:cs="Arial"/>
-          <w:b/>
-          <w:sz w:val="24"/>
-          <w:szCs w:val="24"/>
-          <w:lang w:val="es-CO"/>
-        </w:rPr>
-      </w:pPr>
-    </w:p>
-    <w:p>
-      <w:pPr>
-        <w:rPr>
-          <w:rFonts w:ascii="Arial" w:hAnsi="Arial" w:cs="Arial"/>
-          <w:b/>
-          <w:sz w:val="24"/>
-          <w:szCs w:val="24"/>
-          <w:lang w:val="es-CO"/>
-        </w:rPr>
-      </w:pPr>
-    </w:p>
-    <w:p>
-      <w:pPr>
-        <w:rPr>
-          <w:rFonts w:ascii="Arial" w:hAnsi="Arial" w:cs="Arial"/>
-          <w:b/>
-          <w:sz w:val="24"/>
-          <w:szCs w:val="24"/>
-          <w:lang w:val="es-CO"/>
-        </w:rPr>
-      </w:pPr>
-    </w:p>
-    <w:p>
-      <w:pPr>
-        <w:rPr>
-          <w:rFonts w:ascii="Arial" w:hAnsi="Arial" w:cs="Arial"/>
-          <w:b/>
-          <w:sz w:val="24"/>
-          <w:szCs w:val="24"/>
-          <w:lang w:val="es-CO"/>
-        </w:rPr>
-      </w:pPr>
-    </w:p>
-    <w:p>
-      <w:pPr>
-        <w:rPr>
-          <w:rFonts w:ascii="Arial" w:hAnsi="Arial" w:cs="Arial"/>
-          <w:b/>
-          <w:sz w:val="24"/>
-          <w:szCs w:val="24"/>
-          <w:lang w:val="es-CO"/>
-        </w:rPr>
-      </w:pPr>
-    </w:p>
-    <w:p>
-      <w:pPr>
-        <w:rPr>
-          <w:rFonts w:ascii="Arial" w:hAnsi="Arial" w:cs="Arial"/>
-          <w:b/>
-          <w:sz w:val="24"/>
-          <w:szCs w:val="24"/>
-          <w:lang w:val="es-CO"/>
-        </w:rPr>
-      </w:pPr>
-    </w:p>
-    <w:p>
-      <w:pPr>
-        <w:rPr>
-          <w:rFonts w:ascii="Arial" w:hAnsi="Arial" w:cs="Arial"/>
-          <w:b/>
-          <w:sz w:val="24"/>
-          <w:szCs w:val="24"/>
-          <w:lang w:val="es-CO"/>
-        </w:rPr>
-      </w:pPr>
-    </w:p>
-    <w:p>
-      <w:pPr>
-        <w:rPr>
-          <w:rFonts w:ascii="Arial" w:hAnsi="Arial" w:cs="Arial"/>
-          <w:b/>
-          <w:sz w:val="24"/>
-          <w:szCs w:val="24"/>
-          <w:lang w:val="es-CO"/>
-        </w:rPr>
-      </w:pPr>
-    </w:p>
-    <w:p>
-      <w:pPr>
-        <w:rPr>
-          <w:rFonts w:ascii="Arial" w:hAnsi="Arial" w:cs="Arial"/>
-          <w:b/>
-          <w:sz w:val="24"/>
-          <w:szCs w:val="24"/>
-          <w:lang w:val="es-CO"/>
-        </w:rPr>
-      </w:pPr>
-    </w:p>
-    <w:p>
-      <w:pPr>
-        <w:rPr>
-          <w:rFonts w:ascii="Arial" w:hAnsi="Arial" w:cs="Arial"/>
-          <w:b/>
-          <w:sz w:val="24"/>
-          <w:szCs w:val="24"/>
-          <w:lang w:val="es-CO"/>
-        </w:rPr>
-      </w:pPr>
     </w:p>
     <w:p>
       <w:pPr>
@@ -2329,7 +2281,7 @@
                     <pic:cNvPicPr/>
                   </pic:nvPicPr>
                   <pic:blipFill rotWithShape="1">
-                    <a:blip r:embed="rId11">
+                    <a:blip r:embed="rId13">
                       <a:extLst>
                         <a:ext uri="{28A0092B-C50C-407E-A947-70E740481C1C}">
                           <a14:useLocalDpi xmlns:a14="http://schemas.microsoft.com/office/drawing/2010/main" val="0"/>
@@ -2482,6 +2434,7 @@
           <w:szCs w:val="24"/>
           <w:lang w:val="es-CO" w:eastAsia="es-CO"/>
         </w:rPr>
+        <w:lastRenderedPageBreak/>
         <w:drawing>
           <wp:inline distT="0" distB="0" distL="0" distR="0">
             <wp:extent cx="3886200" cy="771525"/>
@@ -2498,7 +2451,7 @@
                     <pic:cNvPicPr/>
                   </pic:nvPicPr>
                   <pic:blipFill rotWithShape="1">
-                    <a:blip r:embed="rId12">
+                    <a:blip r:embed="rId14">
                       <a:extLst>
                         <a:ext uri="{28A0092B-C50C-407E-A947-70E740481C1C}">
                           <a14:useLocalDpi xmlns:a14="http://schemas.microsoft.com/office/drawing/2010/main" val="0"/>
@@ -2628,7 +2581,7 @@
                     <pic:cNvPicPr/>
                   </pic:nvPicPr>
                   <pic:blipFill rotWithShape="1">
-                    <a:blip r:embed="rId13">
+                    <a:blip r:embed="rId15">
                       <a:extLst>
                         <a:ext uri="{28A0092B-C50C-407E-A947-70E740481C1C}">
                           <a14:useLocalDpi xmlns:a14="http://schemas.microsoft.com/office/drawing/2010/main" val="0"/>
@@ -2705,7 +2658,6 @@
         <w:rPr>
           <w:lang w:val="es-CO"/>
         </w:rPr>
-        <w:lastRenderedPageBreak/>
         <w:t xml:space="preserve">3.4. </w:t>
       </w:r>
       <w:r>
@@ -2768,7 +2720,7 @@
                     <pic:cNvPicPr/>
                   </pic:nvPicPr>
                   <pic:blipFill rotWithShape="1">
-                    <a:blip r:embed="rId14">
+                    <a:blip r:embed="rId16">
                       <a:extLst>
                         <a:ext uri="{28A0092B-C50C-407E-A947-70E740481C1C}">
                           <a14:useLocalDpi xmlns:a14="http://schemas.microsoft.com/office/drawing/2010/main" val="0"/>
@@ -2887,7 +2839,7 @@
                     <pic:cNvPicPr/>
                   </pic:nvPicPr>
                   <pic:blipFill rotWithShape="1">
-                    <a:blip r:embed="rId15">
+                    <a:blip r:embed="rId17">
                       <a:extLst>
                         <a:ext uri="{28A0092B-C50C-407E-A947-70E740481C1C}">
                           <a14:useLocalDpi xmlns:a14="http://schemas.microsoft.com/office/drawing/2010/main" val="0"/>
@@ -3026,6 +2978,7 @@
           <w:szCs w:val="24"/>
           <w:lang w:val="es-CO" w:eastAsia="es-CO"/>
         </w:rPr>
+        <w:lastRenderedPageBreak/>
         <w:drawing>
           <wp:inline distT="0" distB="0" distL="0" distR="0">
             <wp:extent cx="3895725" cy="409575"/>
@@ -3042,7 +2995,7 @@
                     <pic:cNvPicPr/>
                   </pic:nvPicPr>
                   <pic:blipFill rotWithShape="1">
-                    <a:blip r:embed="rId16">
+                    <a:blip r:embed="rId18">
                       <a:extLst>
                         <a:ext uri="{28A0092B-C50C-407E-A947-70E740481C1C}">
                           <a14:useLocalDpi xmlns:a14="http://schemas.microsoft.com/office/drawing/2010/main" val="0"/>
@@ -3172,8 +3125,6 @@
         </w:rPr>
         <w:t xml:space="preserve"> desea que realice el algoritmo, si deja las iteraciones en 0 se realizaran 10000 iteraciones.</w:t>
       </w:r>
-      <w:bookmarkStart w:id="13" w:name="_GoBack"/>
-      <w:bookmarkEnd w:id="13"/>
     </w:p>
     <w:p>
       <w:pPr>
@@ -3208,7 +3159,7 @@
                     <pic:cNvPicPr/>
                   </pic:nvPicPr>
                   <pic:blipFill rotWithShape="1">
-                    <a:blip r:embed="rId17">
+                    <a:blip r:embed="rId19">
                       <a:extLst>
                         <a:ext uri="{28A0092B-C50C-407E-A947-70E740481C1C}">
                           <a14:useLocalDpi xmlns:a14="http://schemas.microsoft.com/office/drawing/2010/main" val="0"/>
@@ -3266,94 +3217,16 @@
     </w:p>
     <w:p>
       <w:pPr>
-        <w:rPr>
-          <w:rFonts w:ascii="Arial" w:hAnsi="Arial" w:cs="Arial"/>
-          <w:b/>
-          <w:sz w:val="24"/>
-          <w:szCs w:val="24"/>
-          <w:lang w:val="es-CO"/>
-        </w:rPr>
-      </w:pPr>
-    </w:p>
-    <w:p>
-      <w:pPr>
-        <w:rPr>
-          <w:rFonts w:ascii="Arial" w:hAnsi="Arial" w:cs="Arial"/>
-          <w:b/>
-          <w:sz w:val="24"/>
-          <w:szCs w:val="24"/>
-          <w:lang w:val="es-CO"/>
-        </w:rPr>
-      </w:pPr>
-    </w:p>
-    <w:p>
-      <w:pPr>
-        <w:rPr>
-          <w:rFonts w:ascii="Arial" w:hAnsi="Arial" w:cs="Arial"/>
-          <w:b/>
-          <w:sz w:val="24"/>
-          <w:szCs w:val="24"/>
-          <w:lang w:val="es-CO"/>
-        </w:rPr>
-      </w:pPr>
-    </w:p>
-    <w:p>
-      <w:pPr>
-        <w:rPr>
-          <w:rFonts w:ascii="Arial" w:hAnsi="Arial" w:cs="Arial"/>
-          <w:b/>
-          <w:sz w:val="24"/>
-          <w:szCs w:val="24"/>
-          <w:lang w:val="es-CO"/>
-        </w:rPr>
-      </w:pPr>
-    </w:p>
-    <w:p>
-      <w:pPr>
-        <w:rPr>
-          <w:rFonts w:ascii="Arial" w:hAnsi="Arial" w:cs="Arial"/>
-          <w:b/>
-          <w:sz w:val="24"/>
-          <w:szCs w:val="24"/>
-          <w:lang w:val="es-CO"/>
-        </w:rPr>
-      </w:pPr>
-    </w:p>
-    <w:p>
-      <w:pPr>
-        <w:rPr>
-          <w:rFonts w:ascii="Arial" w:hAnsi="Arial" w:cs="Arial"/>
-          <w:b/>
-          <w:sz w:val="24"/>
-          <w:szCs w:val="24"/>
-          <w:lang w:val="es-CO"/>
-        </w:rPr>
-      </w:pPr>
-    </w:p>
-    <w:p>
-      <w:pPr>
-        <w:rPr>
-          <w:rFonts w:ascii="Arial" w:hAnsi="Arial" w:cs="Arial"/>
-          <w:b/>
-          <w:sz w:val="24"/>
-          <w:szCs w:val="24"/>
-          <w:lang w:val="es-CO"/>
-        </w:rPr>
-      </w:pPr>
-    </w:p>
-    <w:p>
-      <w:pPr>
         <w:pStyle w:val="Ttulo2"/>
         <w:rPr>
           <w:lang w:val="es-CO"/>
         </w:rPr>
       </w:pPr>
-      <w:bookmarkStart w:id="14" w:name="_Toc446878228"/>
-      <w:r>
-        <w:rPr>
-          <w:lang w:val="es-CO"/>
-        </w:rPr>
-        <w:lastRenderedPageBreak/>
+      <w:bookmarkStart w:id="13" w:name="_Toc446878228"/>
+      <w:r>
+        <w:rPr>
+          <w:lang w:val="es-CO"/>
+        </w:rPr>
         <w:t xml:space="preserve">3.8. </w:t>
       </w:r>
       <w:r>
@@ -3362,7 +3235,7 @@
         </w:rPr>
         <w:t>Paso 8:</w:t>
       </w:r>
-      <w:bookmarkEnd w:id="14"/>
+      <w:bookmarkEnd w:id="13"/>
     </w:p>
     <w:p>
       <w:pPr>
@@ -3435,7 +3308,7 @@
                     <pic:cNvPicPr/>
                   </pic:nvPicPr>
                   <pic:blipFill rotWithShape="1">
-                    <a:blip r:embed="rId18">
+                    <a:blip r:embed="rId20">
                       <a:extLst>
                         <a:ext uri="{28A0092B-C50C-407E-A947-70E740481C1C}">
                           <a14:useLocalDpi xmlns:a14="http://schemas.microsoft.com/office/drawing/2010/main" val="0"/>
@@ -3487,11 +3360,12 @@
           <w:lang w:val="es-CO"/>
         </w:rPr>
       </w:pPr>
-      <w:bookmarkStart w:id="15" w:name="_Toc446878229"/>
-      <w:r>
-        <w:rPr>
-          <w:lang w:val="es-CO"/>
-        </w:rPr>
+      <w:bookmarkStart w:id="14" w:name="_Toc446878229"/>
+      <w:r>
+        <w:rPr>
+          <w:lang w:val="es-CO"/>
+        </w:rPr>
+        <w:lastRenderedPageBreak/>
         <w:t>4</w:t>
       </w:r>
       <w:r>
@@ -3506,7 +3380,7 @@
         </w:rPr>
         <w:t xml:space="preserve"> RESULTADOS</w:t>
       </w:r>
-      <w:bookmarkEnd w:id="15"/>
+      <w:bookmarkEnd w:id="14"/>
     </w:p>
     <w:p>
       <w:pPr>
@@ -3547,17 +3421,14 @@
       </w:pPr>
       <w:r>
         <w:rPr>
-          <w:rFonts w:ascii="Arial" w:hAnsi="Arial" w:cs="Arial"/>
           <w:noProof/>
-          <w:sz w:val="24"/>
-          <w:szCs w:val="24"/>
           <w:lang w:val="es-CO" w:eastAsia="es-CO"/>
         </w:rPr>
         <w:drawing>
-          <wp:inline distT="0" distB="0" distL="0" distR="0">
-            <wp:extent cx="3876675" cy="1266825"/>
-            <wp:effectExtent l="0" t="0" r="9525" b="9525"/>
-            <wp:docPr id="15" name="Imagen 15"/>
+          <wp:inline distT="0" distB="0" distL="0" distR="0" wp14:anchorId="64E3566A" wp14:editId="736CDC10">
+            <wp:extent cx="3676650" cy="1257300"/>
+            <wp:effectExtent l="0" t="0" r="0" b="0"/>
+            <wp:docPr id="13" name="Imagen 13"/>
             <wp:cNvGraphicFramePr>
               <a:graphicFrameLocks xmlns:a="http://schemas.openxmlformats.org/drawingml/2006/main" noChangeAspect="1"/>
             </wp:cNvGraphicFramePr>
@@ -3565,36 +3436,23 @@
               <a:graphicData uri="http://schemas.openxmlformats.org/drawingml/2006/picture">
                 <pic:pic xmlns:pic="http://schemas.openxmlformats.org/drawingml/2006/picture">
                   <pic:nvPicPr>
-                    <pic:cNvPr id="15" name="evaluar.jpg"/>
+                    <pic:cNvPr id="1" name=""/>
                     <pic:cNvPicPr/>
                   </pic:nvPicPr>
-                  <pic:blipFill rotWithShape="1">
-                    <a:blip r:embed="rId18">
-                      <a:extLst>
-                        <a:ext uri="{28A0092B-C50C-407E-A947-70E740481C1C}">
-                          <a14:useLocalDpi xmlns:a14="http://schemas.microsoft.com/office/drawing/2010/main" val="0"/>
-                        </a:ext>
-                      </a:extLst>
-                    </a:blip>
-                    <a:srcRect t="78156" b="323"/>
-                    <a:stretch/>
+                  <pic:blipFill>
+                    <a:blip r:embed="rId21"/>
+                    <a:stretch>
+                      <a:fillRect/>
+                    </a:stretch>
                   </pic:blipFill>
-                  <pic:spPr bwMode="auto">
+                  <pic:spPr>
                     <a:xfrm>
                       <a:off x="0" y="0"/>
-                      <a:ext cx="3876675" cy="1266825"/>
+                      <a:ext cx="3676650" cy="1257300"/>
                     </a:xfrm>
                     <a:prstGeom prst="rect">
                       <a:avLst/>
                     </a:prstGeom>
-                    <a:ln>
-                      <a:noFill/>
-                    </a:ln>
-                    <a:extLst>
-                      <a:ext uri="{53640926-AAD7-44D8-BBD7-CCE9431645EC}">
-                        <a14:shadowObscured xmlns:a14="http://schemas.microsoft.com/office/drawing/2010/main"/>
-                      </a:ext>
-                    </a:extLst>
                   </pic:spPr>
                 </pic:pic>
               </a:graphicData>
@@ -3605,52 +3463,12 @@
     </w:p>
     <w:p>
       <w:pPr>
-        <w:rPr>
-          <w:rFonts w:ascii="Arial" w:hAnsi="Arial" w:cs="Arial"/>
-          <w:sz w:val="24"/>
-          <w:szCs w:val="24"/>
-          <w:lang w:val="es-CO"/>
-        </w:rPr>
-      </w:pPr>
-    </w:p>
-    <w:p>
-      <w:pPr>
-        <w:rPr>
-          <w:rFonts w:ascii="Arial" w:hAnsi="Arial" w:cs="Arial"/>
-          <w:sz w:val="24"/>
-          <w:szCs w:val="24"/>
-          <w:lang w:val="es-CO"/>
-        </w:rPr>
-      </w:pPr>
-    </w:p>
-    <w:p>
-      <w:pPr>
-        <w:rPr>
-          <w:rFonts w:ascii="Arial" w:hAnsi="Arial" w:cs="Arial"/>
-          <w:sz w:val="24"/>
-          <w:szCs w:val="24"/>
-          <w:lang w:val="es-CO"/>
-        </w:rPr>
-      </w:pPr>
-    </w:p>
-    <w:p>
-      <w:pPr>
-        <w:rPr>
-          <w:rFonts w:ascii="Arial" w:hAnsi="Arial" w:cs="Arial"/>
-          <w:sz w:val="24"/>
-          <w:szCs w:val="24"/>
-          <w:lang w:val="es-CO"/>
-        </w:rPr>
-      </w:pPr>
-    </w:p>
-    <w:p>
-      <w:pPr>
         <w:pStyle w:val="Ttulo2"/>
         <w:rPr>
           <w:lang w:val="es-CO"/>
         </w:rPr>
       </w:pPr>
-      <w:bookmarkStart w:id="16" w:name="_Toc446878230"/>
+      <w:bookmarkStart w:id="15" w:name="_Toc446878230"/>
       <w:r>
         <w:rPr>
           <w:lang w:val="es-CO"/>
@@ -3663,7 +3481,7 @@
         </w:rPr>
         <w:t>Mostrar los resultados de una iteración especifica</w:t>
       </w:r>
-      <w:bookmarkEnd w:id="16"/>
+      <w:bookmarkEnd w:id="15"/>
     </w:p>
     <w:p>
       <w:pPr>
@@ -3767,17 +3585,89 @@
       </w:pPr>
       <w:r>
         <w:rPr>
-          <w:rFonts w:ascii="Arial" w:hAnsi="Arial" w:cs="Arial"/>
           <w:noProof/>
-          <w:sz w:val="24"/>
-          <w:szCs w:val="24"/>
           <w:lang w:val="es-CO" w:eastAsia="es-CO"/>
         </w:rPr>
+        <mc:AlternateContent>
+          <mc:Choice Requires="wps">
+            <w:drawing>
+              <wp:anchor distT="0" distB="0" distL="114300" distR="114300" simplePos="0" relativeHeight="251661312" behindDoc="0" locked="0" layoutInCell="1" allowOverlap="1">
+                <wp:simplePos x="0" y="0"/>
+                <wp:positionH relativeFrom="column">
+                  <wp:posOffset>-13335</wp:posOffset>
+                </wp:positionH>
+                <wp:positionV relativeFrom="paragraph">
+                  <wp:posOffset>899160</wp:posOffset>
+                </wp:positionV>
+                <wp:extent cx="1743075" cy="314325"/>
+                <wp:effectExtent l="0" t="0" r="28575" b="28575"/>
+                <wp:wrapNone/>
+                <wp:docPr id="19" name="Rectángulo 19"/>
+                <wp:cNvGraphicFramePr/>
+                <a:graphic xmlns:a="http://schemas.openxmlformats.org/drawingml/2006/main">
+                  <a:graphicData uri="http://schemas.microsoft.com/office/word/2010/wordprocessingShape">
+                    <wps:wsp>
+                      <wps:cNvSpPr/>
+                      <wps:spPr>
+                        <a:xfrm>
+                          <a:off x="0" y="0"/>
+                          <a:ext cx="1743075" cy="314325"/>
+                        </a:xfrm>
+                        <a:prstGeom prst="rect">
+                          <a:avLst/>
+                        </a:prstGeom>
+                        <a:noFill/>
+                        <a:ln>
+                          <a:solidFill>
+                            <a:srgbClr val="FF0000"/>
+                          </a:solidFill>
+                        </a:ln>
+                      </wps:spPr>
+                      <wps:style>
+                        <a:lnRef idx="2">
+                          <a:schemeClr val="accent1">
+                            <a:shade val="50000"/>
+                          </a:schemeClr>
+                        </a:lnRef>
+                        <a:fillRef idx="1">
+                          <a:schemeClr val="accent1"/>
+                        </a:fillRef>
+                        <a:effectRef idx="0">
+                          <a:schemeClr val="accent1"/>
+                        </a:effectRef>
+                        <a:fontRef idx="minor">
+                          <a:schemeClr val="lt1"/>
+                        </a:fontRef>
+                      </wps:style>
+                      <wps:bodyPr rot="0" spcFirstLastPara="0" vertOverflow="overflow" horzOverflow="overflow" vert="horz" wrap="square" lIns="91440" tIns="45720" rIns="91440" bIns="45720" numCol="1" spcCol="0" rtlCol="0" fromWordArt="0" anchor="ctr" anchorCtr="0" forceAA="0" compatLnSpc="1">
+                        <a:prstTxWarp prst="textNoShape">
+                          <a:avLst/>
+                        </a:prstTxWarp>
+                        <a:noAutofit/>
+                      </wps:bodyPr>
+                    </wps:wsp>
+                  </a:graphicData>
+                </a:graphic>
+              </wp:anchor>
+            </w:drawing>
+          </mc:Choice>
+          <mc:Fallback>
+            <w:pict>
+              <v:rect w14:anchorId="770112C1" id="Rectángulo 19" o:spid="_x0000_s1026" style="position:absolute;margin-left:-1.05pt;margin-top:70.8pt;width:137.25pt;height:24.75pt;z-index:251661312;visibility:visible;mso-wrap-style:square;mso-wrap-distance-left:9pt;mso-wrap-distance-top:0;mso-wrap-distance-right:9pt;mso-wrap-distance-bottom:0;mso-position-horizontal:absolute;mso-position-horizontal-relative:text;mso-position-vertical:absolute;mso-position-vertical-relative:text;v-text-anchor:middle" o:gfxdata="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" filled="f" strokecolor="red" strokeweight="1pt"/>
+            </w:pict>
+          </mc:Fallback>
+        </mc:AlternateContent>
+      </w:r>
+      <w:r>
+        <w:rPr>
+          <w:noProof/>
+          <w:lang w:val="es-CO" w:eastAsia="es-CO"/>
+        </w:rPr>
         <w:drawing>
-          <wp:inline distT="0" distB="0" distL="0" distR="0">
-            <wp:extent cx="3876675" cy="1304925"/>
-            <wp:effectExtent l="76200" t="76200" r="142875" b="142875"/>
-            <wp:docPr id="16" name="Imagen 16"/>
+          <wp:inline distT="0" distB="0" distL="0" distR="0" wp14:anchorId="3ECD8760" wp14:editId="45A59624">
+            <wp:extent cx="3676650" cy="1257300"/>
+            <wp:effectExtent l="0" t="0" r="0" b="0"/>
+            <wp:docPr id="18" name="Imagen 18"/>
             <wp:cNvGraphicFramePr>
               <a:graphicFrameLocks xmlns:a="http://schemas.openxmlformats.org/drawingml/2006/main" noChangeAspect="1"/>
             </wp:cNvGraphicFramePr>
@@ -3785,47 +3675,23 @@
               <a:graphicData uri="http://schemas.openxmlformats.org/drawingml/2006/picture">
                 <pic:pic xmlns:pic="http://schemas.openxmlformats.org/drawingml/2006/picture">
                   <pic:nvPicPr>
-                    <pic:cNvPr id="16" name="iteracione.jpg"/>
+                    <pic:cNvPr id="1" name=""/>
                     <pic:cNvPicPr/>
                   </pic:nvPicPr>
-                  <pic:blipFill rotWithShape="1">
-                    <a:blip r:embed="rId19">
-                      <a:extLst>
-                        <a:ext uri="{28A0092B-C50C-407E-A947-70E740481C1C}">
-                          <a14:useLocalDpi xmlns:a14="http://schemas.microsoft.com/office/drawing/2010/main" val="0"/>
-                        </a:ext>
-                      </a:extLst>
-                    </a:blip>
-                    <a:srcRect t="77832"/>
-                    <a:stretch/>
+                  <pic:blipFill>
+                    <a:blip r:embed="rId21"/>
+                    <a:stretch>
+                      <a:fillRect/>
+                    </a:stretch>
                   </pic:blipFill>
-                  <pic:spPr bwMode="auto">
+                  <pic:spPr>
                     <a:xfrm>
                       <a:off x="0" y="0"/>
-                      <a:ext cx="3876675" cy="1304925"/>
+                      <a:ext cx="3676650" cy="1257300"/>
                     </a:xfrm>
                     <a:prstGeom prst="rect">
                       <a:avLst/>
                     </a:prstGeom>
-                    <a:ln w="38100" cap="sq">
-                      <a:solidFill>
-                        <a:srgbClr val="000000"/>
-                      </a:solidFill>
-                      <a:prstDash val="solid"/>
-                      <a:miter lim="800000"/>
-                    </a:ln>
-                    <a:effectLst>
-                      <a:outerShdw blurRad="50800" dist="38100" dir="2700000" algn="tl" rotWithShape="0">
-                        <a:srgbClr val="000000">
-                          <a:alpha val="43000"/>
-                        </a:srgbClr>
-                      </a:outerShdw>
-                    </a:effectLst>
-                    <a:extLst>
-                      <a:ext uri="{53640926-AAD7-44D8-BBD7-CCE9431645EC}">
-                        <a14:shadowObscured xmlns:a14="http://schemas.microsoft.com/office/drawing/2010/main"/>
-                      </a:ext>
-                    </a:extLst>
                   </pic:spPr>
                 </pic:pic>
               </a:graphicData>
@@ -3862,6 +3728,7 @@
           <w:lang w:val="es-CO"/>
         </w:rPr>
       </w:pPr>
+      <w:bookmarkStart w:id="16" w:name="_GoBack"/>
       <w:r>
         <w:rPr>
           <w:rFonts w:ascii="Arial" w:hAnsi="Arial" w:cs="Arial"/>
@@ -3872,8 +3739,8 @@
         </w:rPr>
         <w:drawing>
           <wp:inline distT="0" distB="0" distL="0" distR="0">
-            <wp:extent cx="5400040" cy="4363085"/>
-            <wp:effectExtent l="0" t="0" r="0" b="0"/>
+            <wp:extent cx="5762625" cy="4124325"/>
+            <wp:effectExtent l="0" t="0" r="9525" b="9525"/>
             <wp:docPr id="17" name="Imagen 17"/>
             <wp:cNvGraphicFramePr>
               <a:graphicFrameLocks xmlns:a="http://schemas.openxmlformats.org/drawingml/2006/main" noChangeAspect="1"/>
@@ -3886,7 +3753,7 @@
                     <pic:cNvPicPr/>
                   </pic:nvPicPr>
                   <pic:blipFill>
-                    <a:blip r:embed="rId20">
+                    <a:blip r:embed="rId22">
                       <a:extLst>
                         <a:ext uri="{28A0092B-C50C-407E-A947-70E740481C1C}">
                           <a14:useLocalDpi xmlns:a14="http://schemas.microsoft.com/office/drawing/2010/main" val="0"/>
@@ -3900,7 +3767,7 @@
                   <pic:spPr>
                     <a:xfrm>
                       <a:off x="0" y="0"/>
-                      <a:ext cx="5400040" cy="4363085"/>
+                      <a:ext cx="5764633" cy="4125762"/>
                     </a:xfrm>
                     <a:prstGeom prst="rect">
                       <a:avLst/>
@@ -3912,23 +3779,25 @@
           </wp:inline>
         </w:drawing>
       </w:r>
-    </w:p>
-    <w:p>
-      <w:pPr>
-        <w:rPr>
-          <w:rFonts w:ascii="Arial" w:hAnsi="Arial" w:cs="Arial"/>
-          <w:sz w:val="24"/>
-          <w:szCs w:val="24"/>
-          <w:lang w:val="es-CO"/>
-        </w:rPr>
-      </w:pPr>
-      <w:r>
-        <w:rPr>
-          <w:rFonts w:ascii="Arial" w:hAnsi="Arial" w:cs="Arial"/>
-          <w:sz w:val="24"/>
-          <w:szCs w:val="24"/>
-          <w:lang w:val="es-CO"/>
-        </w:rPr>
+      <w:bookmarkEnd w:id="16"/>
+    </w:p>
+    <w:p>
+      <w:pPr>
+        <w:rPr>
+          <w:rFonts w:ascii="Arial" w:hAnsi="Arial" w:cs="Arial"/>
+          <w:sz w:val="24"/>
+          <w:szCs w:val="24"/>
+          <w:lang w:val="es-CO"/>
+        </w:rPr>
+      </w:pPr>
+      <w:r>
+        <w:rPr>
+          <w:rFonts w:ascii="Arial" w:hAnsi="Arial" w:cs="Arial"/>
+          <w:sz w:val="24"/>
+          <w:szCs w:val="24"/>
+          <w:lang w:val="es-CO"/>
+        </w:rPr>
+        <w:lastRenderedPageBreak/>
         <w:t>El cual muestra la información detallada de la iteración seleccionada previamente.</w:t>
       </w:r>
     </w:p>
@@ -3959,69 +3828,117 @@
           <w:lang w:val="es-CO"/>
         </w:rPr>
       </w:pPr>
-      <w:bookmarkStart w:id="17" w:name="_Toc446878231"/>
-      <w:r>
-        <w:rPr>
-          <w:lang w:val="es-CO"/>
-        </w:rPr>
-        <w:lastRenderedPageBreak/>
-        <w:t>5</w:t>
-      </w:r>
-      <w:r>
-        <w:rPr>
-          <w:lang w:val="es-CO"/>
-        </w:rPr>
-        <w:t>.</w:t>
-      </w:r>
-      <w:r>
-        <w:rPr>
-          <w:lang w:val="es-CO"/>
-        </w:rPr>
-        <w:t xml:space="preserve"> EJECUTAR OTRO MODELO</w:t>
-      </w:r>
-      <w:bookmarkEnd w:id="17"/>
-    </w:p>
-    <w:p>
-      <w:pPr>
-        <w:rPr>
-          <w:rFonts w:ascii="Arial" w:hAnsi="Arial" w:cs="Arial"/>
-          <w:sz w:val="24"/>
-          <w:szCs w:val="24"/>
-          <w:lang w:val="es-CO"/>
-        </w:rPr>
-      </w:pPr>
-      <w:r>
-        <w:rPr>
-          <w:rFonts w:ascii="Arial" w:hAnsi="Arial" w:cs="Arial"/>
-          <w:sz w:val="24"/>
-          <w:szCs w:val="24"/>
-          <w:lang w:val="es-CO"/>
-        </w:rPr>
-        <w:t>Para ingresar nuevos parámetros para un nuevo modelo, de clic en “reiniciar aplicación” y automáticamente los espacios quedaran en blanco.</w:t>
-      </w:r>
-    </w:p>
-    <w:p>
-      <w:pPr>
-        <w:rPr>
-          <w:rFonts w:ascii="Arial" w:hAnsi="Arial" w:cs="Arial"/>
-          <w:sz w:val="24"/>
-          <w:szCs w:val="24"/>
-          <w:lang w:val="es-CO"/>
-        </w:rPr>
-      </w:pPr>
-      <w:r>
-        <w:rPr>
-          <w:rFonts w:ascii="Arial" w:hAnsi="Arial" w:cs="Arial"/>
+      <w:r>
+        <w:rPr>
+          <w:lang w:val="es-CO"/>
+        </w:rPr>
+        <w:t>5. VER GRAFICA DEL COMPORTAMIENTO DE LAS ITERACIONES</w:t>
+      </w:r>
+    </w:p>
+    <w:p>
+      <w:pPr>
+        <w:rPr>
+          <w:lang w:val="es-CO"/>
+        </w:rPr>
+      </w:pPr>
+      <w:r>
+        <w:rPr>
+          <w:lang w:val="es-CO"/>
+        </w:rPr>
+        <w:t>Esta  grafica  la podemos visualizar después de  haber evaluado las poblaciones generadas, esta grafica muestra la sumatoria de todas las características de un individuo y la suma de todos los individuos de una población en cada iteración.</w:t>
+      </w:r>
+    </w:p>
+    <w:p>
+      <w:pPr>
+        <w:rPr>
+          <w:lang w:val="es-CO"/>
+        </w:rPr>
+      </w:pPr>
+      <w:r>
+        <w:rPr>
           <w:noProof/>
-          <w:sz w:val="24"/>
-          <w:szCs w:val="24"/>
           <w:lang w:val="es-CO" w:eastAsia="es-CO"/>
         </w:rPr>
+        <mc:AlternateContent>
+          <mc:Choice Requires="wps">
+            <w:drawing>
+              <wp:anchor distT="0" distB="0" distL="114300" distR="114300" simplePos="0" relativeHeight="251662336" behindDoc="0" locked="0" layoutInCell="1" allowOverlap="1">
+                <wp:simplePos x="0" y="0"/>
+                <wp:positionH relativeFrom="column">
+                  <wp:posOffset>1796415</wp:posOffset>
+                </wp:positionH>
+                <wp:positionV relativeFrom="paragraph">
+                  <wp:posOffset>912495</wp:posOffset>
+                </wp:positionV>
+                <wp:extent cx="514350" cy="276225"/>
+                <wp:effectExtent l="0" t="0" r="19050" b="28575"/>
+                <wp:wrapNone/>
+                <wp:docPr id="22" name="Rectángulo 22"/>
+                <wp:cNvGraphicFramePr/>
+                <a:graphic xmlns:a="http://schemas.openxmlformats.org/drawingml/2006/main">
+                  <a:graphicData uri="http://schemas.microsoft.com/office/word/2010/wordprocessingShape">
+                    <wps:wsp>
+                      <wps:cNvSpPr/>
+                      <wps:spPr>
+                        <a:xfrm>
+                          <a:off x="0" y="0"/>
+                          <a:ext cx="514350" cy="276225"/>
+                        </a:xfrm>
+                        <a:prstGeom prst="rect">
+                          <a:avLst/>
+                        </a:prstGeom>
+                        <a:noFill/>
+                        <a:ln>
+                          <a:solidFill>
+                            <a:srgbClr val="FF0000"/>
+                          </a:solidFill>
+                        </a:ln>
+                      </wps:spPr>
+                      <wps:style>
+                        <a:lnRef idx="2">
+                          <a:schemeClr val="accent1">
+                            <a:shade val="50000"/>
+                          </a:schemeClr>
+                        </a:lnRef>
+                        <a:fillRef idx="1">
+                          <a:schemeClr val="accent1"/>
+                        </a:fillRef>
+                        <a:effectRef idx="0">
+                          <a:schemeClr val="accent1"/>
+                        </a:effectRef>
+                        <a:fontRef idx="minor">
+                          <a:schemeClr val="lt1"/>
+                        </a:fontRef>
+                      </wps:style>
+                      <wps:bodyPr rot="0" spcFirstLastPara="0" vertOverflow="overflow" horzOverflow="overflow" vert="horz" wrap="square" lIns="91440" tIns="45720" rIns="91440" bIns="45720" numCol="1" spcCol="0" rtlCol="0" fromWordArt="0" anchor="ctr" anchorCtr="0" forceAA="0" compatLnSpc="1">
+                        <a:prstTxWarp prst="textNoShape">
+                          <a:avLst/>
+                        </a:prstTxWarp>
+                        <a:noAutofit/>
+                      </wps:bodyPr>
+                    </wps:wsp>
+                  </a:graphicData>
+                </a:graphic>
+              </wp:anchor>
+            </w:drawing>
+          </mc:Choice>
+          <mc:Fallback>
+            <w:pict>
+              <v:rect w14:anchorId="643E254A" id="Rectángulo 22" o:spid="_x0000_s1026" style="position:absolute;margin-left:141.45pt;margin-top:71.85pt;width:40.5pt;height:21.75pt;z-index:251662336;visibility:visible;mso-wrap-style:square;mso-wrap-distance-left:9pt;mso-wrap-distance-top:0;mso-wrap-distance-right:9pt;mso-wrap-distance-bottom:0;mso-position-horizontal:absolute;mso-position-horizontal-relative:text;mso-position-vertical:absolute;mso-position-vertical-relative:text;v-text-anchor:middle" o:gfxdata="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" filled="f" strokecolor="red" strokeweight="1pt"/>
+            </w:pict>
+          </mc:Fallback>
+        </mc:AlternateContent>
+      </w:r>
+      <w:r>
+        <w:rPr>
+          <w:noProof/>
+          <w:lang w:val="es-CO" w:eastAsia="es-CO"/>
+        </w:rPr>
         <w:drawing>
-          <wp:inline distT="0" distB="0" distL="0" distR="0">
-            <wp:extent cx="3924300" cy="5972175"/>
-            <wp:effectExtent l="0" t="0" r="0" b="9525"/>
-            <wp:docPr id="21" name="Imagen 21"/>
+          <wp:inline distT="0" distB="0" distL="0" distR="0" wp14:anchorId="4FC50DFA" wp14:editId="465ACA83">
+            <wp:extent cx="3676650" cy="1257300"/>
+            <wp:effectExtent l="0" t="0" r="0" b="0"/>
+            <wp:docPr id="20" name="Imagen 20"/>
             <wp:cNvGraphicFramePr>
               <a:graphicFrameLocks xmlns:a="http://schemas.openxmlformats.org/drawingml/2006/main" noChangeAspect="1"/>
             </wp:cNvGraphicFramePr>
@@ -4029,17 +3946,11 @@
               <a:graphicData uri="http://schemas.openxmlformats.org/drawingml/2006/picture">
                 <pic:pic xmlns:pic="http://schemas.openxmlformats.org/drawingml/2006/picture">
                   <pic:nvPicPr>
-                    <pic:cNvPr id="21" name="reinicio.jpg"/>
+                    <pic:cNvPr id="1" name=""/>
                     <pic:cNvPicPr/>
                   </pic:nvPicPr>
                   <pic:blipFill>
-                    <a:blip r:embed="rId21">
-                      <a:extLst>
-                        <a:ext uri="{28A0092B-C50C-407E-A947-70E740481C1C}">
-                          <a14:useLocalDpi xmlns:a14="http://schemas.microsoft.com/office/drawing/2010/main" val="0"/>
-                        </a:ext>
-                      </a:extLst>
-                    </a:blip>
+                    <a:blip r:embed="rId21"/>
                     <a:stretch>
                       <a:fillRect/>
                     </a:stretch>
@@ -4047,7 +3958,278 @@
                   <pic:spPr>
                     <a:xfrm>
                       <a:off x="0" y="0"/>
-                      <a:ext cx="3924300" cy="5972175"/>
+                      <a:ext cx="3676650" cy="1257300"/>
+                    </a:xfrm>
+                    <a:prstGeom prst="rect">
+                      <a:avLst/>
+                    </a:prstGeom>
+                  </pic:spPr>
+                </pic:pic>
+              </a:graphicData>
+            </a:graphic>
+          </wp:inline>
+        </w:drawing>
+      </w:r>
+    </w:p>
+    <w:p>
+      <w:pPr>
+        <w:rPr>
+          <w:lang w:val="es-CO"/>
+        </w:rPr>
+      </w:pPr>
+      <w:r>
+        <w:rPr>
+          <w:noProof/>
+          <w:lang w:val="es-CO" w:eastAsia="es-CO"/>
+        </w:rPr>
+        <w:drawing>
+          <wp:inline distT="0" distB="0" distL="0" distR="0" wp14:anchorId="6150C7A2" wp14:editId="78F97660">
+            <wp:extent cx="5400040" cy="4592320"/>
+            <wp:effectExtent l="0" t="0" r="0" b="0"/>
+            <wp:docPr id="23" name="Imagen 23"/>
+            <wp:cNvGraphicFramePr>
+              <a:graphicFrameLocks xmlns:a="http://schemas.openxmlformats.org/drawingml/2006/main" noChangeAspect="1"/>
+            </wp:cNvGraphicFramePr>
+            <a:graphic xmlns:a="http://schemas.openxmlformats.org/drawingml/2006/main">
+              <a:graphicData uri="http://schemas.openxmlformats.org/drawingml/2006/picture">
+                <pic:pic xmlns:pic="http://schemas.openxmlformats.org/drawingml/2006/picture">
+                  <pic:nvPicPr>
+                    <pic:cNvPr id="1" name=""/>
+                    <pic:cNvPicPr/>
+                  </pic:nvPicPr>
+                  <pic:blipFill>
+                    <a:blip r:embed="rId23"/>
+                    <a:stretch>
+                      <a:fillRect/>
+                    </a:stretch>
+                  </pic:blipFill>
+                  <pic:spPr>
+                    <a:xfrm>
+                      <a:off x="0" y="0"/>
+                      <a:ext cx="5400040" cy="4592320"/>
+                    </a:xfrm>
+                    <a:prstGeom prst="rect">
+                      <a:avLst/>
+                    </a:prstGeom>
+                  </pic:spPr>
+                </pic:pic>
+              </a:graphicData>
+            </a:graphic>
+          </wp:inline>
+        </w:drawing>
+      </w:r>
+    </w:p>
+    <w:p>
+      <w:pPr>
+        <w:rPr>
+          <w:rFonts w:ascii="Arial" w:hAnsi="Arial" w:cs="Arial"/>
+          <w:sz w:val="24"/>
+          <w:szCs w:val="24"/>
+          <w:lang w:val="es-CO"/>
+        </w:rPr>
+      </w:pPr>
+    </w:p>
+    <w:p>
+      <w:pPr>
+        <w:rPr>
+          <w:rFonts w:ascii="Arial" w:hAnsi="Arial" w:cs="Arial"/>
+          <w:sz w:val="24"/>
+          <w:szCs w:val="24"/>
+          <w:lang w:val="es-CO"/>
+        </w:rPr>
+      </w:pPr>
+    </w:p>
+    <w:p>
+      <w:pPr>
+        <w:rPr>
+          <w:rFonts w:ascii="Arial" w:hAnsi="Arial" w:cs="Arial"/>
+          <w:sz w:val="24"/>
+          <w:szCs w:val="24"/>
+          <w:lang w:val="es-CO"/>
+        </w:rPr>
+      </w:pPr>
+    </w:p>
+    <w:p>
+      <w:pPr>
+        <w:rPr>
+          <w:rFonts w:ascii="Arial" w:hAnsi="Arial" w:cs="Arial"/>
+          <w:sz w:val="24"/>
+          <w:szCs w:val="24"/>
+          <w:lang w:val="es-CO"/>
+        </w:rPr>
+      </w:pPr>
+    </w:p>
+    <w:p>
+      <w:pPr>
+        <w:rPr>
+          <w:rFonts w:ascii="Arial" w:hAnsi="Arial" w:cs="Arial"/>
+          <w:sz w:val="24"/>
+          <w:szCs w:val="24"/>
+          <w:lang w:val="es-CO"/>
+        </w:rPr>
+      </w:pPr>
+    </w:p>
+    <w:p>
+      <w:pPr>
+        <w:pStyle w:val="Ttulo1"/>
+        <w:rPr>
+          <w:lang w:val="es-CO"/>
+        </w:rPr>
+      </w:pPr>
+      <w:bookmarkStart w:id="17" w:name="_Toc446878231"/>
+      <w:r>
+        <w:rPr>
+          <w:lang w:val="es-CO"/>
+        </w:rPr>
+        <w:t>6</w:t>
+      </w:r>
+      <w:r>
+        <w:rPr>
+          <w:lang w:val="es-CO"/>
+        </w:rPr>
+        <w:t>.</w:t>
+      </w:r>
+      <w:r>
+        <w:rPr>
+          <w:lang w:val="es-CO"/>
+        </w:rPr>
+        <w:t xml:space="preserve"> EJECUTAR OTRO MODELO</w:t>
+      </w:r>
+      <w:bookmarkEnd w:id="17"/>
+    </w:p>
+    <w:p>
+      <w:pPr>
+        <w:rPr>
+          <w:rFonts w:ascii="Arial" w:hAnsi="Arial" w:cs="Arial"/>
+          <w:sz w:val="24"/>
+          <w:szCs w:val="24"/>
+          <w:lang w:val="es-CO"/>
+        </w:rPr>
+      </w:pPr>
+      <w:r>
+        <w:rPr>
+          <w:rFonts w:ascii="Arial" w:hAnsi="Arial" w:cs="Arial"/>
+          <w:sz w:val="24"/>
+          <w:szCs w:val="24"/>
+          <w:lang w:val="es-CO"/>
+        </w:rPr>
+        <w:t>Para ingresar nuevos parámetros para un nuevo modelo, de clic en “reiniciar aplicación” y automáticamente los espacios quedaran en blanco.</w:t>
+      </w:r>
+    </w:p>
+    <w:p>
+      <w:pPr>
+        <w:rPr>
+          <w:rFonts w:ascii="Arial" w:hAnsi="Arial" w:cs="Arial"/>
+          <w:sz w:val="24"/>
+          <w:szCs w:val="24"/>
+          <w:lang w:val="es-CO"/>
+        </w:rPr>
+      </w:pPr>
+      <w:r>
+        <w:rPr>
+          <w:noProof/>
+          <w:lang w:val="es-CO" w:eastAsia="es-CO"/>
+        </w:rPr>
+        <mc:AlternateContent>
+          <mc:Choice Requires="wps">
+            <w:drawing>
+              <wp:anchor distT="0" distB="0" distL="114300" distR="114300" simplePos="0" relativeHeight="251663360" behindDoc="0" locked="0" layoutInCell="1" allowOverlap="1">
+                <wp:simplePos x="0" y="0"/>
+                <wp:positionH relativeFrom="column">
+                  <wp:posOffset>2396490</wp:posOffset>
+                </wp:positionH>
+                <wp:positionV relativeFrom="paragraph">
+                  <wp:posOffset>5553710</wp:posOffset>
+                </wp:positionV>
+                <wp:extent cx="1057275" cy="257175"/>
+                <wp:effectExtent l="0" t="0" r="28575" b="28575"/>
+                <wp:wrapNone/>
+                <wp:docPr id="25" name="Rectángulo 25"/>
+                <wp:cNvGraphicFramePr/>
+                <a:graphic xmlns:a="http://schemas.openxmlformats.org/drawingml/2006/main">
+                  <a:graphicData uri="http://schemas.microsoft.com/office/word/2010/wordprocessingShape">
+                    <wps:wsp>
+                      <wps:cNvSpPr/>
+                      <wps:spPr>
+                        <a:xfrm>
+                          <a:off x="0" y="0"/>
+                          <a:ext cx="1057275" cy="257175"/>
+                        </a:xfrm>
+                        <a:prstGeom prst="rect">
+                          <a:avLst/>
+                        </a:prstGeom>
+                        <a:noFill/>
+                        <a:ln>
+                          <a:solidFill>
+                            <a:srgbClr val="FF0000"/>
+                          </a:solidFill>
+                        </a:ln>
+                      </wps:spPr>
+                      <wps:style>
+                        <a:lnRef idx="2">
+                          <a:schemeClr val="accent1">
+                            <a:shade val="50000"/>
+                          </a:schemeClr>
+                        </a:lnRef>
+                        <a:fillRef idx="1">
+                          <a:schemeClr val="accent1"/>
+                        </a:fillRef>
+                        <a:effectRef idx="0">
+                          <a:schemeClr val="accent1"/>
+                        </a:effectRef>
+                        <a:fontRef idx="minor">
+                          <a:schemeClr val="lt1"/>
+                        </a:fontRef>
+                      </wps:style>
+                      <wps:bodyPr rot="0" spcFirstLastPara="0" vertOverflow="overflow" horzOverflow="overflow" vert="horz" wrap="square" lIns="91440" tIns="45720" rIns="91440" bIns="45720" numCol="1" spcCol="0" rtlCol="0" fromWordArt="0" anchor="ctr" anchorCtr="0" forceAA="0" compatLnSpc="1">
+                        <a:prstTxWarp prst="textNoShape">
+                          <a:avLst/>
+                        </a:prstTxWarp>
+                        <a:noAutofit/>
+                      </wps:bodyPr>
+                    </wps:wsp>
+                  </a:graphicData>
+                </a:graphic>
+              </wp:anchor>
+            </w:drawing>
+          </mc:Choice>
+          <mc:Fallback>
+            <w:pict>
+              <v:rect w14:anchorId="1ABEFDAF" id="Rectángulo 25" o:spid="_x0000_s1026" style="position:absolute;margin-left:188.7pt;margin-top:437.3pt;width:83.25pt;height:20.25pt;z-index:251663360;visibility:visible;mso-wrap-style:square;mso-wrap-distance-left:9pt;mso-wrap-distance-top:0;mso-wrap-distance-right:9pt;mso-wrap-distance-bottom:0;mso-position-horizontal:absolute;mso-position-horizontal-relative:text;mso-position-vertical:absolute;mso-position-vertical-relative:text;v-text-anchor:middle" o:gfxdata="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" filled="f" strokecolor="red" strokeweight="1pt"/>
+            </w:pict>
+          </mc:Fallback>
+        </mc:AlternateContent>
+      </w:r>
+      <w:r>
+        <w:rPr>
+          <w:noProof/>
+          <w:lang w:val="es-CO" w:eastAsia="es-CO"/>
+        </w:rPr>
+        <w:drawing>
+          <wp:inline distT="0" distB="0" distL="0" distR="0" wp14:anchorId="4BDF5425" wp14:editId="4E6E5ACE">
+            <wp:extent cx="3771900" cy="5886450"/>
+            <wp:effectExtent l="0" t="0" r="0" b="0"/>
+            <wp:docPr id="5" name="Imagen 5"/>
+            <wp:cNvGraphicFramePr>
+              <a:graphicFrameLocks xmlns:a="http://schemas.openxmlformats.org/drawingml/2006/main" noChangeAspect="1"/>
+            </wp:cNvGraphicFramePr>
+            <a:graphic xmlns:a="http://schemas.openxmlformats.org/drawingml/2006/main">
+              <a:graphicData uri="http://schemas.openxmlformats.org/drawingml/2006/picture">
+                <pic:pic xmlns:pic="http://schemas.openxmlformats.org/drawingml/2006/picture">
+                  <pic:nvPicPr>
+                    <pic:cNvPr id="1" name=""/>
+                    <pic:cNvPicPr/>
+                  </pic:nvPicPr>
+                  <pic:blipFill>
+                    <a:blip r:embed="rId12"/>
+                    <a:stretch>
+                      <a:fillRect/>
+                    </a:stretch>
+                  </pic:blipFill>
+                  <pic:spPr>
+                    <a:xfrm>
+                      <a:off x="0" y="0"/>
+                      <a:ext cx="3771900" cy="5886450"/>
                     </a:xfrm>
                     <a:prstGeom prst="rect">
                       <a:avLst/>
@@ -4073,6 +4255,92 @@
 <file path=word/numbering.xml><?xml version="1.0" encoding="utf-8"?>
 <w:numbering xmlns:wpc="http://schemas.microsoft.com/office/word/2010/wordprocessingCanvas" xmlns:mc="http://schemas.openxmlformats.org/markup-compatibility/2006" xmlns:o="urn:schemas-microsoft-com:office:office" xmlns:r="http://schemas.openxmlformats.org/officeDocument/2006/relationships" xmlns:m="http://schemas.openxmlformats.org/officeDocument/2006/math" xmlns:v="urn:schemas-microsoft-com:vml" xmlns:wp14="http://schemas.microsoft.com/office/word/2010/wordprocessingDrawing" xmlns:wp="http://schemas.openxmlformats.org/drawingml/2006/wordprocessingDrawing" xmlns:w10="urn:schemas-microsoft-com:office:word" xmlns:w="http://schemas.openxmlformats.org/wordprocessingml/2006/main" xmlns:w14="http://schemas.microsoft.com/office/word/2010/wordml" xmlns:w15="http://schemas.microsoft.com/office/word/2012/wordml" xmlns:wpg="http://schemas.microsoft.com/office/word/2010/wordprocessingGroup" xmlns:wpi="http://schemas.microsoft.com/office/word/2010/wordprocessingInk" xmlns:wne="http://schemas.microsoft.com/office/word/2006/wordml" xmlns:wps="http://schemas.microsoft.com/office/word/2010/wordprocessingShape" mc:Ignorable="w14 w15 wp14">
   <w:abstractNum w:abstractNumId="0" w15:restartNumberingAfterBreak="0">
+    <w:nsid w:val="18F64E3E"/>
+    <w:multiLevelType w:val="hybridMultilevel"/>
+    <w:tmpl w:val="EA80C9D8"/>
+    <w:lvl w:ilvl="0" w:tplc="240A000F">
+      <w:start w:val="1"/>
+      <w:numFmt w:val="decimal"/>
+      <w:lvlText w:val="%1."/>
+      <w:lvlJc w:val="left"/>
+      <w:pPr>
+        <w:ind w:left="720" w:hanging="360"/>
+      </w:pPr>
+    </w:lvl>
+    <w:lvl w:ilvl="1" w:tplc="240A0019" w:tentative="1">
+      <w:start w:val="1"/>
+      <w:numFmt w:val="lowerLetter"/>
+      <w:lvlText w:val="%2."/>
+      <w:lvlJc w:val="left"/>
+      <w:pPr>
+        <w:ind w:left="1440" w:hanging="360"/>
+      </w:pPr>
+    </w:lvl>
+    <w:lvl w:ilvl="2" w:tplc="240A001B" w:tentative="1">
+      <w:start w:val="1"/>
+      <w:numFmt w:val="lowerRoman"/>
+      <w:lvlText w:val="%3."/>
+      <w:lvlJc w:val="right"/>
+      <w:pPr>
+        <w:ind w:left="2160" w:hanging="180"/>
+      </w:pPr>
+    </w:lvl>
+    <w:lvl w:ilvl="3" w:tplc="240A000F" w:tentative="1">
+      <w:start w:val="1"/>
+      <w:numFmt w:val="decimal"/>
+      <w:lvlText w:val="%4."/>
+      <w:lvlJc w:val="left"/>
+      <w:pPr>
+        <w:ind w:left="2880" w:hanging="360"/>
+      </w:pPr>
+    </w:lvl>
+    <w:lvl w:ilvl="4" w:tplc="240A0019" w:tentative="1">
+      <w:start w:val="1"/>
+      <w:numFmt w:val="lowerLetter"/>
+      <w:lvlText w:val="%5."/>
+      <w:lvlJc w:val="left"/>
+      <w:pPr>
+        <w:ind w:left="3600" w:hanging="360"/>
+      </w:pPr>
+    </w:lvl>
+    <w:lvl w:ilvl="5" w:tplc="240A001B" w:tentative="1">
+      <w:start w:val="1"/>
+      <w:numFmt w:val="lowerRoman"/>
+      <w:lvlText w:val="%6."/>
+      <w:lvlJc w:val="right"/>
+      <w:pPr>
+        <w:ind w:left="4320" w:hanging="180"/>
+      </w:pPr>
+    </w:lvl>
+    <w:lvl w:ilvl="6" w:tplc="240A000F" w:tentative="1">
+      <w:start w:val="1"/>
+      <w:numFmt w:val="decimal"/>
+      <w:lvlText w:val="%7."/>
+      <w:lvlJc w:val="left"/>
+      <w:pPr>
+        <w:ind w:left="5040" w:hanging="360"/>
+      </w:pPr>
+    </w:lvl>
+    <w:lvl w:ilvl="7" w:tplc="240A0019" w:tentative="1">
+      <w:start w:val="1"/>
+      <w:numFmt w:val="lowerLetter"/>
+      <w:lvlText w:val="%8."/>
+      <w:lvlJc w:val="left"/>
+      <w:pPr>
+        <w:ind w:left="5760" w:hanging="360"/>
+      </w:pPr>
+    </w:lvl>
+    <w:lvl w:ilvl="8" w:tplc="240A001B" w:tentative="1">
+      <w:start w:val="1"/>
+      <w:numFmt w:val="lowerRoman"/>
+      <w:lvlText w:val="%9."/>
+      <w:lvlJc w:val="right"/>
+      <w:pPr>
+        <w:ind w:left="6480" w:hanging="180"/>
+      </w:pPr>
+    </w:lvl>
+  </w:abstractNum>
+  <w:abstractNum w:abstractNumId="1" w15:restartNumberingAfterBreak="0">
     <w:nsid w:val="49200841"/>
     <w:multiLevelType w:val="hybridMultilevel"/>
     <w:tmpl w:val="1D605EAE"/>
@@ -4185,7 +4453,7 @@
       </w:rPr>
     </w:lvl>
   </w:abstractNum>
-  <w:abstractNum w:abstractNumId="1" w15:restartNumberingAfterBreak="0">
+  <w:abstractNum w:abstractNumId="2" w15:restartNumberingAfterBreak="0">
     <w:nsid w:val="5E907F75"/>
     <w:multiLevelType w:val="hybridMultilevel"/>
     <w:tmpl w:val="2182DA5C"/>
@@ -4271,7 +4539,7 @@
       </w:pPr>
     </w:lvl>
   </w:abstractNum>
-  <w:abstractNum w:abstractNumId="2" w15:restartNumberingAfterBreak="0">
+  <w:abstractNum w:abstractNumId="3" w15:restartNumberingAfterBreak="0">
     <w:nsid w:val="6EFA32B7"/>
     <w:multiLevelType w:val="hybridMultilevel"/>
     <w:tmpl w:val="C400D0FA"/>
@@ -4384,7 +4652,7 @@
       </w:rPr>
     </w:lvl>
   </w:abstractNum>
-  <w:abstractNum w:abstractNumId="3" w15:restartNumberingAfterBreak="0">
+  <w:abstractNum w:abstractNumId="4" w15:restartNumberingAfterBreak="0">
     <w:nsid w:val="7FF64D4E"/>
     <w:multiLevelType w:val="multilevel"/>
     <w:tmpl w:val="0C0A001F"/>
@@ -4471,16 +4739,19 @@
     </w:lvl>
   </w:abstractNum>
   <w:num w:numId="1">
+    <w:abstractNumId w:val="3"/>
+  </w:num>
+  <w:num w:numId="2">
+    <w:abstractNumId w:val="1"/>
+  </w:num>
+  <w:num w:numId="3">
     <w:abstractNumId w:val="2"/>
   </w:num>
-  <w:num w:numId="2">
+  <w:num w:numId="4">
+    <w:abstractNumId w:val="4"/>
+  </w:num>
+  <w:num w:numId="5">
     <w:abstractNumId w:val="0"/>
-  </w:num>
-  <w:num w:numId="3">
-    <w:abstractNumId w:val="1"/>
-  </w:num>
-  <w:num w:numId="4">
-    <w:abstractNumId w:val="3"/>
   </w:num>
 </w:numbering>
 </file>
@@ -5339,7 +5610,7 @@
 </file>
 
 <file path=customXml/itemProps1.xml><?xml version="1.0" encoding="utf-8"?>
-<ds:datastoreItem xmlns:ds="http://schemas.openxmlformats.org/officeDocument/2006/customXml" ds:itemID="{129637F0-9912-4A8C-8133-35957CF22E4F}">
+<ds:datastoreItem xmlns:ds="http://schemas.openxmlformats.org/officeDocument/2006/customXml" ds:itemID="{B6D394EC-176F-4231-8521-A683E75ECD62}">
   <ds:schemaRefs>
     <ds:schemaRef ds:uri="http://schemas.openxmlformats.org/officeDocument/2006/bibliography"/>
   </ds:schemaRefs>

</xml_diff>